<commit_message>
Manuscript submitted to Emotion
</commit_message>
<xml_diff>
--- a/manuscript/Emotion/cover_letter_ms_musical_subgroups_Emotion.docx
+++ b/manuscript/Emotion/cover_letter_ms_musical_subgroups_Emotion.docx
@@ -9,7 +9,7 @@
         </w:tabs>
         <w:spacing w:after="0" w:line="240" w:lineRule="auto"/>
         <w:rPr>
-          <w:rFonts w:ascii="Roboto" w:eastAsiaTheme="majorEastAsia" w:hAnsi="Roboto" w:cstheme="majorBidi" w:hint="eastAsia"/>
+          <w:rFonts w:ascii="Roboto" w:eastAsiaTheme="majorEastAsia" w:hAnsi="Roboto" w:cstheme="majorBidi"/>
           <w:b w:val="0"/>
         </w:rPr>
       </w:pPr>
@@ -21,7 +21,7 @@
         </w:tabs>
         <w:spacing w:after="0" w:line="240" w:lineRule="auto"/>
         <w:rPr>
-          <w:rFonts w:ascii="Roboto" w:eastAsiaTheme="majorEastAsia" w:hAnsi="Roboto" w:cstheme="majorBidi" w:hint="eastAsia"/>
+          <w:rFonts w:ascii="Roboto" w:eastAsiaTheme="majorEastAsia" w:hAnsi="Roboto" w:cstheme="majorBidi"/>
           <w:b w:val="0"/>
         </w:rPr>
       </w:pPr>
@@ -34,7 +34,7 @@
         <w:spacing w:after="0" w:line="240" w:lineRule="auto"/>
         <w:jc w:val="center"/>
         <w:rPr>
-          <w:rFonts w:ascii="Roboto" w:eastAsiaTheme="majorEastAsia" w:hAnsi="Roboto" w:cstheme="majorBidi" w:hint="eastAsia"/>
+          <w:rFonts w:ascii="Roboto" w:eastAsiaTheme="majorEastAsia" w:hAnsi="Roboto" w:cstheme="majorBidi"/>
           <w:b w:val="0"/>
         </w:rPr>
       </w:pPr>
@@ -126,16 +126,14 @@
           <w:b w:val="0"/>
           <w:sz w:val="24"/>
           <w:szCs w:val="24"/>
-          <w:lang w:val="en-US"/>
-        </w:rPr>
-      </w:pPr>
-      <w:r>
-        <w:rPr>
-          <w:rFonts w:ascii="Times New Roman" w:eastAsiaTheme="majorEastAsia" w:hAnsi="Times New Roman"/>
-          <w:b w:val="0"/>
-          <w:sz w:val="24"/>
-          <w:szCs w:val="24"/>
-          <w:lang w:val="en-US"/>
+        </w:rPr>
+      </w:pPr>
+      <w:r>
+        <w:rPr>
+          <w:rFonts w:ascii="Times New Roman" w:eastAsiaTheme="majorEastAsia" w:hAnsi="Times New Roman"/>
+          <w:b w:val="0"/>
+          <w:sz w:val="24"/>
+          <w:szCs w:val="24"/>
         </w:rPr>
         <w:t>Dear Prof Naomi I. Eisenberger,</w:t>
       </w:r>
@@ -202,7 +200,57 @@
           <w:szCs w:val="24"/>
           <w:lang w:val="en-US"/>
         </w:rPr>
-        <w:t>We confirm that this work has not been published previously, is not under consideration for publication elsewhere, and is approved by all authors. Preprocessed data, analysis scripts and supplemental materials are available at OSF (</w:t>
+        <w:t>This</w:t>
+      </w:r>
+      <w:r>
+        <w:rPr>
+          <w:rFonts w:ascii="Times New Roman" w:eastAsiaTheme="majorEastAsia" w:hAnsi="Times New Roman"/>
+          <w:b w:val="0"/>
+          <w:sz w:val="24"/>
+          <w:szCs w:val="24"/>
+          <w:lang w:val="en-US"/>
+        </w:rPr>
+        <w:t xml:space="preserve"> work has not been published previously, is not under consideration for publication elsewhere, and is approved by all authors. </w:t>
+      </w:r>
+      <w:r>
+        <w:rPr>
+          <w:rFonts w:ascii="Times New Roman" w:eastAsiaTheme="majorEastAsia" w:hAnsi="Times New Roman"/>
+          <w:b w:val="0"/>
+          <w:sz w:val="24"/>
+          <w:szCs w:val="24"/>
+          <w:lang w:val="en-US"/>
+        </w:rPr>
+        <w:t>The preregistration, p</w:t>
+      </w:r>
+      <w:r>
+        <w:rPr>
+          <w:rFonts w:ascii="Times New Roman" w:eastAsiaTheme="majorEastAsia" w:hAnsi="Times New Roman"/>
+          <w:b w:val="0"/>
+          <w:sz w:val="24"/>
+          <w:szCs w:val="24"/>
+          <w:lang w:val="en-US"/>
+        </w:rPr>
+        <w:t>reprocessed data, analysis scripts</w:t>
+      </w:r>
+      <w:r>
+        <w:rPr>
+          <w:rFonts w:ascii="Times New Roman" w:eastAsiaTheme="majorEastAsia" w:hAnsi="Times New Roman"/>
+          <w:b w:val="0"/>
+          <w:sz w:val="24"/>
+          <w:szCs w:val="24"/>
+          <w:lang w:val="en-US"/>
+        </w:rPr>
+        <w:t>,</w:t>
+      </w:r>
+      <w:r>
+        <w:rPr>
+          <w:rFonts w:ascii="Times New Roman" w:eastAsiaTheme="majorEastAsia" w:hAnsi="Times New Roman"/>
+          <w:b w:val="0"/>
+          <w:sz w:val="24"/>
+          <w:szCs w:val="24"/>
+          <w:lang w:val="en-US"/>
+        </w:rPr>
+        <w:t xml:space="preserve"> and supplemental materials are available at OSF (</w:t>
       </w:r>
       <w:r>
         <w:rPr>
@@ -211,6 +259,7 @@
           <w:bCs/>
           <w:sz w:val="24"/>
           <w:szCs w:val="24"/>
+          <w:lang w:val="en-US"/>
         </w:rPr>
         <w:t>https://osf.io/ascqx/</w:t>
       </w:r>
@@ -256,7 +305,27 @@
           <w:szCs w:val="24"/>
           <w:lang w:val="en-US"/>
         </w:rPr>
-        <w:t xml:space="preserve">Musicians outperform non-musicians in vocal emotion recognition. However, the current literature is inconclusive regarding differential effects of specific types of musical activity. To adress this gap, we compared emotion recognition performance of singers (N= 45) vs. instrumentalists (N=43) and professional musicians (N = 40) vs. amateurs (N = 88) vs. non-musicians (N = 38). Importantly, we predicted that vocal emotion recognition would be unaffected by the type or amount of musical activity. Using both frequentist and Bayesian inference, we found the predicted null effects for singers vs. instrumentalists, and for professionals vs. amateurs. Across groups, we replicated the link between vocal emotion perception and auditory sensitivity, suggesting that </w:t>
+        <w:t>Musicians outperform non-musicians in vocal emotion recognition. However, the current literature is inconclusive regarding differential effects of specific types of musical activity. To ad</w:t>
+      </w:r>
+      <w:r>
+        <w:rPr>
+          <w:rFonts w:ascii="Times New Roman" w:eastAsiaTheme="majorEastAsia" w:hAnsi="Times New Roman"/>
+          <w:b w:val="0"/>
+          <w:sz w:val="24"/>
+          <w:szCs w:val="24"/>
+          <w:lang w:val="en-US"/>
+        </w:rPr>
+        <w:t>d</w:t>
+      </w:r>
+      <w:r>
+        <w:rPr>
+          <w:rFonts w:ascii="Times New Roman" w:eastAsiaTheme="majorEastAsia" w:hAnsi="Times New Roman"/>
+          <w:b w:val="0"/>
+          <w:sz w:val="24"/>
+          <w:szCs w:val="24"/>
+          <w:lang w:val="en-US"/>
+        </w:rPr>
+        <w:t xml:space="preserve">ress this gap, we compared emotion recognition performance of singers (N= 45) vs. instrumentalists (N=43) and professional musicians (N = 40) vs. amateurs (N = 88) vs. non-musicians (N = 38). Importantly, we predicted that vocal emotion recognition would be unaffected by the type or amount of musical activity. Using both frequentist and Bayesian inference, we found the predicted null effects for singers vs. instrumentalists, and for professionals vs. amateurs. Across groups, we replicated the link between vocal emotion perception and auditory sensitivity, suggesting that </w:t>
       </w:r>
       <w:r>
         <w:rPr>
@@ -288,7 +357,29 @@
           <w:szCs w:val="24"/>
           <w:lang w:val="en-US"/>
         </w:rPr>
-        <w:t>han in the specific type or amount of musical activities.</w:t>
+        <w:t xml:space="preserve">han in the specific type or </w:t>
+      </w:r>
+      <w:proofErr w:type="gramStart"/>
+      <w:r>
+        <w:rPr>
+          <w:rFonts w:ascii="Times New Roman" w:eastAsiaTheme="majorEastAsia" w:hAnsi="Times New Roman"/>
+          <w:b w:val="0"/>
+          <w:sz w:val="24"/>
+          <w:szCs w:val="24"/>
+          <w:lang w:val="en-US"/>
+        </w:rPr>
+        <w:t>amount</w:t>
+      </w:r>
+      <w:proofErr w:type="gramEnd"/>
+      <w:r>
+        <w:rPr>
+          <w:rFonts w:ascii="Times New Roman" w:eastAsiaTheme="majorEastAsia" w:hAnsi="Times New Roman"/>
+          <w:b w:val="0"/>
+          <w:sz w:val="24"/>
+          <w:szCs w:val="24"/>
+          <w:lang w:val="en-US"/>
+        </w:rPr>
+        <w:t xml:space="preserve"> of musical activities.</w:t>
       </w:r>
     </w:p>
     <w:p>
@@ -312,7 +403,49 @@
           <w:szCs w:val="24"/>
           <w:lang w:val="en-US"/>
         </w:rPr>
-        <w:t xml:space="preserve">We want to highligh two important aspects of this work: First, we specifically predicted and preregistered a null-effect of musical activity. Therefore, we used Bayesian inference alongside established frequentist approaches in our statistical analyses. Second, we recruited an original sample of 45 singers and 43 instrumentalists, which were all amateur musicians. To compare them to professionals and non-musicians, we used a previously recruited sample (Nussbaum et al. 2024, </w:t>
+        <w:t>We want to highligh</w:t>
+      </w:r>
+      <w:r>
+        <w:rPr>
+          <w:rFonts w:ascii="Times New Roman" w:eastAsiaTheme="majorEastAsia" w:hAnsi="Times New Roman"/>
+          <w:b w:val="0"/>
+          <w:sz w:val="24"/>
+          <w:szCs w:val="24"/>
+          <w:lang w:val="en-US"/>
+        </w:rPr>
+        <w:t>t</w:t>
+      </w:r>
+      <w:r>
+        <w:rPr>
+          <w:rFonts w:ascii="Times New Roman" w:eastAsiaTheme="majorEastAsia" w:hAnsi="Times New Roman"/>
+          <w:b w:val="0"/>
+          <w:sz w:val="24"/>
+          <w:szCs w:val="24"/>
+          <w:lang w:val="en-US"/>
+        </w:rPr>
+        <w:t xml:space="preserve"> two important aspects of this work: First, we specifically predicted and preregistered a </w:t>
+      </w:r>
+      <w:proofErr w:type="gramStart"/>
+      <w:r>
+        <w:rPr>
+          <w:rFonts w:ascii="Times New Roman" w:eastAsiaTheme="majorEastAsia" w:hAnsi="Times New Roman"/>
+          <w:b w:val="0"/>
+          <w:sz w:val="24"/>
+          <w:szCs w:val="24"/>
+          <w:lang w:val="en-US"/>
+        </w:rPr>
+        <w:t>null-effect</w:t>
+      </w:r>
+      <w:proofErr w:type="gramEnd"/>
+      <w:r>
+        <w:rPr>
+          <w:rFonts w:ascii="Times New Roman" w:eastAsiaTheme="majorEastAsia" w:hAnsi="Times New Roman"/>
+          <w:b w:val="0"/>
+          <w:sz w:val="24"/>
+          <w:szCs w:val="24"/>
+          <w:lang w:val="en-US"/>
+        </w:rPr>
+        <w:t xml:space="preserve"> of musical activity. Therefore, we used Bayesian inference alongside established frequentist approaches in our statistical analyses. Second, we recruited an original sample of 45 singers and 43 instrumentalists, which were all amateur musicians. To compare them to professionals and non-musicians, we used a previously recruited sample (Nussbaum et al. 2024, </w:t>
       </w:r>
       <w:r>
         <w:rPr>
@@ -321,6 +454,7 @@
           <w:bCs/>
           <w:sz w:val="24"/>
           <w:szCs w:val="24"/>
+          <w:lang w:val="en-US"/>
         </w:rPr>
         <w:t xml:space="preserve">10.1111/bjop.12684). This is made transparent throughout in the manuscript. </w:t>
       </w:r>
@@ -345,7 +479,27 @@
           <w:szCs w:val="24"/>
           <w:lang w:val="en-US"/>
         </w:rPr>
-        <w:t xml:space="preserve">To the best of our knowledge, this is the first well-powered and preregistered study on vocal emotion capacities of different musical subgroubs. Our findings extend current insights into the role of musicality for vocal emotion processing and will, therefore, be of relevance for emotion researchers as well as psychologists and musicians in applied fields. We expect this manuscript to be of great interest to the wide readership of </w:t>
+        <w:t xml:space="preserve">To the best of our knowledge, this is the first well-powered and preregistered study on vocal emotion capacities of different musical </w:t>
+      </w:r>
+      <w:r>
+        <w:rPr>
+          <w:rFonts w:ascii="Times New Roman" w:eastAsiaTheme="majorEastAsia" w:hAnsi="Times New Roman"/>
+          <w:b w:val="0"/>
+          <w:sz w:val="24"/>
+          <w:szCs w:val="24"/>
+          <w:lang w:val="en-US"/>
+        </w:rPr>
+        <w:t>subgroups</w:t>
+      </w:r>
+      <w:r>
+        <w:rPr>
+          <w:rFonts w:ascii="Times New Roman" w:eastAsiaTheme="majorEastAsia" w:hAnsi="Times New Roman"/>
+          <w:b w:val="0"/>
+          <w:sz w:val="24"/>
+          <w:szCs w:val="24"/>
+          <w:lang w:val="en-US"/>
+        </w:rPr>
+        <w:t xml:space="preserve">. Our findings extend current insights into the role of musicality for vocal emotion processing and will, therefore, be of relevance for emotion researchers as well as psychologists and musicians in applied fields. We expect this manuscript to be of great interest to the wide readership of </w:t>
       </w:r>
       <w:r>
         <w:rPr>
@@ -415,8 +569,20 @@
           <w:szCs w:val="24"/>
           <w:lang w:val="en-US"/>
         </w:rPr>
-        <w:t>Christine Nussbaum, Jessica Dethloff, Annett Schirmer and Stefan R. Schweinberger</w:t>
-      </w:r>
+        <w:t xml:space="preserve">Christine Nussbaum, Jessica Dethloff, Annett Schirmer and Stefan R. </w:t>
+      </w:r>
+      <w:proofErr w:type="spellStart"/>
+      <w:r>
+        <w:rPr>
+          <w:rFonts w:ascii="Times New Roman" w:eastAsiaTheme="majorEastAsia" w:hAnsi="Times New Roman"/>
+          <w:b w:val="0"/>
+          <w:sz w:val="24"/>
+          <w:szCs w:val="24"/>
+          <w:lang w:val="en-US"/>
+        </w:rPr>
+        <w:t>Schweinberger</w:t>
+      </w:r>
+      <w:proofErr w:type="spellEnd"/>
     </w:p>
     <w:p>
       <w:pPr>
@@ -584,6 +750,7 @@
           <w:iCs/>
           <w:sz w:val="22"/>
           <w:szCs w:val="22"/>
+          <w:lang w:val="en-US"/>
         </w:rPr>
       </w:pPr>
       <w:r>
@@ -594,6 +761,7 @@
           <w:iCs/>
           <w:sz w:val="22"/>
           <w:szCs w:val="22"/>
+          <w:lang w:val="en-US"/>
         </w:rPr>
         <w:t xml:space="preserve">Email: </w:t>
       </w:r>
@@ -607,6 +775,7 @@
             <w:iCs/>
             <w:sz w:val="22"/>
             <w:szCs w:val="22"/>
+            <w:lang w:val="en-US"/>
           </w:rPr>
           <w:t>christine.nussbaum@uni-jena.de</w:t>
         </w:r>
@@ -622,6 +791,7 @@
           <w:iCs/>
           <w:sz w:val="22"/>
           <w:szCs w:val="22"/>
+          <w:lang w:val="en-US"/>
         </w:rPr>
       </w:pPr>
     </w:p>
@@ -633,14 +803,16 @@
           <w:b w:val="0"/>
           <w:sz w:val="22"/>
           <w:szCs w:val="22"/>
-        </w:rPr>
-      </w:pPr>
-      <w:r>
-        <w:rPr>
-          <w:rFonts w:ascii="Times New Roman" w:eastAsiaTheme="majorEastAsia" w:hAnsi="Times New Roman"/>
-          <w:b w:val="0"/>
-          <w:sz w:val="22"/>
-          <w:szCs w:val="22"/>
+          <w:lang w:val="en-US"/>
+        </w:rPr>
+      </w:pPr>
+      <w:r>
+        <w:rPr>
+          <w:rFonts w:ascii="Times New Roman" w:eastAsiaTheme="majorEastAsia" w:hAnsi="Times New Roman"/>
+          <w:b w:val="0"/>
+          <w:sz w:val="22"/>
+          <w:szCs w:val="22"/>
+          <w:lang w:val="en-US"/>
         </w:rPr>
         <w:t>Jessica Dethloff</w:t>
       </w:r>
@@ -731,6 +903,7 @@
           <w:iCs/>
           <w:sz w:val="22"/>
           <w:szCs w:val="22"/>
+          <w:lang w:val="en-US"/>
         </w:rPr>
       </w:pPr>
       <w:r>
@@ -741,6 +914,7 @@
           <w:iCs/>
           <w:sz w:val="22"/>
           <w:szCs w:val="22"/>
+          <w:lang w:val="en-US"/>
         </w:rPr>
         <w:t xml:space="preserve">Email: </w:t>
       </w:r>
@@ -754,6 +928,7 @@
             <w:iCs/>
             <w:sz w:val="22"/>
             <w:szCs w:val="22"/>
+            <w:lang w:val="en-US"/>
           </w:rPr>
           <w:t>jessica.dethloff@uni-jena.de</w:t>
         </w:r>
@@ -769,6 +944,7 @@
           <w:iCs/>
           <w:sz w:val="22"/>
           <w:szCs w:val="22"/>
+          <w:lang w:val="en-US"/>
         </w:rPr>
       </w:pPr>
     </w:p>
@@ -904,6 +1080,7 @@
           <w:iCs/>
           <w:sz w:val="22"/>
           <w:szCs w:val="22"/>
+          <w:lang w:val="en-US"/>
         </w:rPr>
       </w:pPr>
       <w:r>
@@ -914,6 +1091,7 @@
           <w:iCs/>
           <w:sz w:val="22"/>
           <w:szCs w:val="22"/>
+          <w:lang w:val="en-US"/>
         </w:rPr>
         <w:t>Email: Annett.Schirmer@uibk.ac.at</w:t>
       </w:r>
@@ -928,6 +1106,7 @@
           <w:iCs/>
           <w:sz w:val="22"/>
           <w:szCs w:val="22"/>
+          <w:lang w:val="en-US"/>
         </w:rPr>
       </w:pPr>
     </w:p>
@@ -950,8 +1129,20 @@
           <w:szCs w:val="22"/>
           <w:lang w:val="en-US"/>
         </w:rPr>
-        <w:t>Stefan R. Schweinberger</w:t>
-      </w:r>
+        <w:t xml:space="preserve">Stefan R. </w:t>
+      </w:r>
+      <w:proofErr w:type="spellStart"/>
+      <w:r>
+        <w:rPr>
+          <w:rFonts w:ascii="Times New Roman" w:eastAsiaTheme="majorEastAsia" w:hAnsi="Times New Roman"/>
+          <w:b w:val="0"/>
+          <w:sz w:val="22"/>
+          <w:szCs w:val="22"/>
+          <w:lang w:val="en-US"/>
+        </w:rPr>
+        <w:t>Schweinberger</w:t>
+      </w:r>
+      <w:proofErr w:type="spellEnd"/>
     </w:p>
     <w:p>
       <w:pPr>
@@ -2082,7 +2273,7 @@
                                   <w:rPr>
                                     <w:noProof/>
                                   </w:rPr>
-                                  <w:t>16. Juni 2025</w:t>
+                                  <w:t>18. Juni 2025</w:t>
                                 </w:r>
                                 <w:r>
                                   <w:fldChar w:fldCharType="end"/>
@@ -2341,7 +2532,7 @@
                             <w:rPr>
                               <w:noProof/>
                             </w:rPr>
-                            <w:t>16. Juni 2025</w:t>
+                            <w:t>18. Juni 2025</w:t>
                           </w:r>
                           <w:r>
                             <w:fldChar w:fldCharType="end"/>

</xml_diff>